<commit_message>
Poprawki do harmonogramu i wymagań
Poprawki do harmonogramu i wymagań
</commit_message>
<xml_diff>
--- a/DOKUMENTACJA/Wymagania funkcjonalne i niefunkcjonalne.docx
+++ b/DOKUMENTACJA/Wymagania funkcjonalne i niefunkcjonalne.docx
@@ -228,10 +228,7 @@
         <w:t xml:space="preserve"> puli dni urlopowych</w:t>
       </w:r>
       <w:r>
-        <w:t xml:space="preserve"> pracownikom</w:t>
-      </w:r>
-      <w:r>
-        <w:t xml:space="preserve"> przez kierownika</w:t>
+        <w:t xml:space="preserve"> pracownikom przez kierownika</w:t>
       </w:r>
     </w:p>
     <w:p>
@@ -313,10 +310,7 @@
       </w:r>
     </w:p>
     <w:p/>
-    <w:p>
-      <w:bookmarkStart w:id="0" w:name="_GoBack"/>
-      <w:bookmarkEnd w:id="0"/>
-    </w:p>
+    <w:p/>
     <w:p>
       <w:pPr>
         <w:pStyle w:val="Heading1"/>
@@ -391,10 +385,33 @@
         <w:t>Aplikacja internetowa</w:t>
       </w:r>
       <w:r>
-        <w:t>, d</w:t>
-      </w:r>
-      <w:r>
-        <w:t>ostęp do aplikacji z dowolnej przeglądarki internetowej</w:t>
+        <w:t xml:space="preserve">, dostęp do aplikacji z </w:t>
+      </w:r>
+      <w:r>
+        <w:t xml:space="preserve">przeglądarki: IE 9+, MS Edge </w:t>
+      </w:r>
+      <w:r>
+        <w:rPr>
+          <w:rFonts w:ascii="Arial" w:hAnsi="Arial" w:cs="Arial"/>
+          <w:color w:val="000000"/>
+          <w:sz w:val="18"/>
+          <w:szCs w:val="18"/>
+          <w:shd w:val="clear" w:color="auto" w:fill="F8F8F8"/>
+        </w:rPr>
+        <w:t>42</w:t>
+      </w:r>
+      <w:r>
+        <w:rPr>
+          <w:rFonts w:ascii="Arial" w:hAnsi="Arial" w:cs="Arial"/>
+          <w:color w:val="000000"/>
+          <w:sz w:val="18"/>
+          <w:szCs w:val="18"/>
+          <w:shd w:val="clear" w:color="auto" w:fill="F8F8F8"/>
+        </w:rPr>
+        <w:t>,</w:t>
+      </w:r>
+      <w:r>
+        <w:t xml:space="preserve"> Google Chrome v43, Mozilla Firefox 59</w:t>
       </w:r>
     </w:p>
     <w:p>
@@ -430,8 +447,25 @@
         </w:numPr>
       </w:pPr>
       <w:r>
-        <w:t>Aplikacja dostępna o każdej porze dnia</w:t>
-      </w:r>
+        <w:t>Aplikacja dostępna</w:t>
+      </w:r>
+      <w:r>
+        <w:t xml:space="preserve"> dla użytkownika</w:t>
+      </w:r>
+      <w:r>
+        <w:t xml:space="preserve"> </w:t>
+      </w:r>
+      <w:r>
+        <w:t>co</w:t>
+      </w:r>
+      <w:r>
+        <w:t xml:space="preserve"> </w:t>
+      </w:r>
+      <w:r>
+        <w:t>najmniej w 99% doby.</w:t>
+      </w:r>
+      <w:bookmarkStart w:id="0" w:name="_GoBack"/>
+      <w:bookmarkEnd w:id="0"/>
     </w:p>
     <w:p/>
     <w:sectPr>
@@ -804,6 +838,7 @@
     <w:lsdException w:name="HTML Sample" w:semiHidden="1" w:unhideWhenUsed="1"/>
     <w:lsdException w:name="HTML Typewriter" w:semiHidden="1" w:unhideWhenUsed="1"/>
     <w:lsdException w:name="HTML Variable" w:semiHidden="1" w:unhideWhenUsed="1"/>
+    <w:lsdException w:name="Normal Table" w:semiHidden="1" w:unhideWhenUsed="1"/>
     <w:lsdException w:name="annotation subject" w:semiHidden="1" w:unhideWhenUsed="1"/>
     <w:lsdException w:name="No List" w:semiHidden="1" w:unhideWhenUsed="1"/>
     <w:lsdException w:name="Outline List 1" w:semiHidden="1" w:unhideWhenUsed="1"/>
@@ -847,8 +882,10 @@
     <w:lsdException w:name="Table Elegant" w:semiHidden="1" w:unhideWhenUsed="1"/>
     <w:lsdException w:name="Table Professional" w:semiHidden="1" w:unhideWhenUsed="1"/>
     <w:lsdException w:name="Table Subtle 1" w:semiHidden="1" w:unhideWhenUsed="1"/>
+    <w:lsdException w:name="Table Subtle 2" w:semiHidden="1" w:unhideWhenUsed="1"/>
     <w:lsdException w:name="Table Web 1" w:semiHidden="1" w:unhideWhenUsed="1"/>
     <w:lsdException w:name="Table Web 2" w:semiHidden="1" w:unhideWhenUsed="1"/>
+    <w:lsdException w:name="Table Web 3" w:semiHidden="1" w:unhideWhenUsed="1"/>
     <w:lsdException w:name="Balloon Text" w:semiHidden="1" w:unhideWhenUsed="1"/>
     <w:lsdException w:name="Table Grid" w:uiPriority="39"/>
     <w:lsdException w:name="Table Theme" w:semiHidden="1" w:unhideWhenUsed="1"/>

</xml_diff>

<commit_message>
Poprawka dla dokumentacji projektu
Poprawka dla dokumentacji projektu

Co-Authored-By: anusiahinz <anusiahinz@users.noreply.github.com>
Co-Authored-By: piotr9955 <piotr9955@users.noreply.github.com>
</commit_message>
<xml_diff>
--- a/DOKUMENTACJA/Wymagania funkcjonalne i niefunkcjonalne.docx
+++ b/DOKUMENTACJA/Wymagania funkcjonalne i niefunkcjonalne.docx
@@ -119,7 +119,7 @@
         <w:ind w:left="709"/>
       </w:pPr>
       <w:r>
-        <w:t>Możliwość składania wniosków urlopowych przez pracowników, określając czas oraz przyczynę</w:t>
+        <w:t>Podgląd informacji o wybranym stanowisku</w:t>
       </w:r>
     </w:p>
     <w:p>
@@ -132,7 +132,7 @@
         <w:ind w:left="709"/>
       </w:pPr>
       <w:r>
-        <w:t>Akceptacja oraz odrzucanie wniosków pracownika przez kierownika</w:t>
+        <w:t>Podgląd informacji o wybranym dziale</w:t>
       </w:r>
     </w:p>
     <w:p>
@@ -145,7 +145,7 @@
         <w:ind w:left="709"/>
       </w:pPr>
       <w:r>
-        <w:t>Podgląd informacji o wybranym stanowisku</w:t>
+        <w:t>Tworzenie i usuwanie stanowisk przez kierownika</w:t>
       </w:r>
     </w:p>
     <w:p>
@@ -158,7 +158,10 @@
         <w:ind w:left="709"/>
       </w:pPr>
       <w:r>
-        <w:t>Podgląd informacji o wybranym dziale</w:t>
+        <w:t>Tworzenie nowych i edycja istniejących działów</w:t>
+      </w:r>
+      <w:r>
+        <w:t xml:space="preserve"> przez kierownika</w:t>
       </w:r>
     </w:p>
     <w:p>
@@ -171,7 +174,16 @@
         <w:ind w:left="709"/>
       </w:pPr>
       <w:r>
-        <w:t>Tworzenie i usuwanie stanowisk przez kierownika</w:t>
+        <w:t>Dodawanie nowych</w:t>
+      </w:r>
+      <w:r>
+        <w:t xml:space="preserve"> lub usuwanie</w:t>
+      </w:r>
+      <w:r>
+        <w:t xml:space="preserve"> pracowników</w:t>
+      </w:r>
+      <w:r>
+        <w:t xml:space="preserve"> przez kierownika</w:t>
       </w:r>
     </w:p>
     <w:p>
@@ -184,10 +196,13 @@
         <w:ind w:left="709"/>
       </w:pPr>
       <w:r>
-        <w:t>Tworzenie nowych i edycja istniejących działów</w:t>
-      </w:r>
-      <w:r>
-        <w:t xml:space="preserve"> przez kierownika</w:t>
+        <w:t>Przyznawanie</w:t>
+      </w:r>
+      <w:r>
+        <w:t xml:space="preserve"> puli dni urlopowych</w:t>
+      </w:r>
+      <w:r>
+        <w:t xml:space="preserve"> pracownikom przez kierownika</w:t>
       </w:r>
     </w:p>
     <w:p>
@@ -200,16 +215,7 @@
         <w:ind w:left="709"/>
       </w:pPr>
       <w:r>
-        <w:t>Dodawanie nowych</w:t>
-      </w:r>
-      <w:r>
-        <w:t xml:space="preserve"> lub usuwanie</w:t>
-      </w:r>
-      <w:r>
-        <w:t xml:space="preserve"> pracowników</w:t>
-      </w:r>
-      <w:r>
-        <w:t xml:space="preserve"> przez kierownika</w:t>
+        <w:t>Dodawanie nowych ogłoszeń o pracę widocznych bez logowania</w:t>
       </w:r>
     </w:p>
     <w:p>
@@ -222,13 +228,7 @@
         <w:ind w:left="709"/>
       </w:pPr>
       <w:r>
-        <w:t>Przyznawanie</w:t>
-      </w:r>
-      <w:r>
-        <w:t xml:space="preserve"> puli dni urlopowych</w:t>
-      </w:r>
-      <w:r>
-        <w:t xml:space="preserve"> pracownikom przez kierownika</w:t>
+        <w:t>Możliwość aplikowania na wybrane stanowisko przez osoby spoza przedsiębiorstwa</w:t>
       </w:r>
     </w:p>
     <w:p>
@@ -241,46 +241,7 @@
         <w:ind w:left="709"/>
       </w:pPr>
       <w:r>
-        <w:t>Dodawanie nowych ogłoszeń o pracę widocznych bez logowania</w:t>
-      </w:r>
-    </w:p>
-    <w:p>
-      <w:pPr>
-        <w:pStyle w:val="ListParagraph"/>
-        <w:numPr>
-          <w:ilvl w:val="0"/>
-          <w:numId w:val="1"/>
-        </w:numPr>
-        <w:ind w:left="709"/>
-      </w:pPr>
-      <w:r>
-        <w:t>Możliwość aplikowania na wybrane stanowisko przez osoby spoza przedsiębiorstwa</w:t>
-      </w:r>
-    </w:p>
-    <w:p>
-      <w:pPr>
-        <w:pStyle w:val="ListParagraph"/>
-        <w:numPr>
-          <w:ilvl w:val="0"/>
-          <w:numId w:val="1"/>
-        </w:numPr>
-        <w:ind w:left="709"/>
-      </w:pPr>
-      <w:r>
-        <w:t>Możliwość śledzenia statusu wniosku o zatrudnienie</w:t>
-      </w:r>
-    </w:p>
-    <w:p>
-      <w:pPr>
-        <w:pStyle w:val="ListParagraph"/>
-        <w:numPr>
-          <w:ilvl w:val="0"/>
-          <w:numId w:val="1"/>
-        </w:numPr>
-        <w:ind w:left="709"/>
-      </w:pPr>
-      <w:r>
-        <w:t>Odrzucanie wniosków o zatrudnienie lub ich akceptacja i przekazanie do dalszego procedowania</w:t>
+        <w:t>Odrzucanie wniosków o zatrudnienie lub ich akceptacja</w:t>
       </w:r>
     </w:p>
     <w:p>
@@ -398,76 +359,136 @@
           <w:szCs w:val="18"/>
           <w:shd w:val="clear" w:color="auto" w:fill="F8F8F8"/>
         </w:rPr>
-        <w:t>42</w:t>
-      </w:r>
-      <w:r>
+        <w:t>42,</w:t>
+      </w:r>
+      <w:r>
+        <w:t xml:space="preserve"> Google Chrome v43, Mozilla Firefox 59</w:t>
+      </w:r>
+    </w:p>
+    <w:p>
+      <w:pPr>
+        <w:pStyle w:val="ListParagraph"/>
+        <w:numPr>
+          <w:ilvl w:val="0"/>
+          <w:numId w:val="2"/>
+        </w:numPr>
+      </w:pPr>
+      <w:r>
+        <w:t>Pojemność bazy danych do 6 Gb</w:t>
+      </w:r>
+    </w:p>
+    <w:p>
+      <w:pPr>
+        <w:pStyle w:val="ListParagraph"/>
+        <w:numPr>
+          <w:ilvl w:val="0"/>
+          <w:numId w:val="2"/>
+        </w:numPr>
+      </w:pPr>
+      <w:r>
+        <w:t>Interfejs prosty w obsłudze nawet dla osób niezaawansowanych</w:t>
+      </w:r>
+    </w:p>
+    <w:p>
+      <w:pPr>
+        <w:pStyle w:val="ListParagraph"/>
+        <w:numPr>
+          <w:ilvl w:val="0"/>
+          <w:numId w:val="2"/>
+        </w:numPr>
+      </w:pPr>
+      <w:r>
+        <w:t>Aplikacja dostępna</w:t>
+      </w:r>
+      <w:r>
+        <w:t xml:space="preserve"> dla użytkownika</w:t>
+      </w:r>
+      <w:r>
+        <w:t xml:space="preserve"> </w:t>
+      </w:r>
+      <w:r>
+        <w:t>co</w:t>
+      </w:r>
+      <w:r>
+        <w:t xml:space="preserve"> </w:t>
+      </w:r>
+      <w:r>
+        <w:t>najmniej w 99% doby.</w:t>
+      </w:r>
+    </w:p>
+    <w:p/>
+    <w:p/>
+    <w:p>
+      <w:pPr>
+        <w:ind w:left="-993" w:firstLine="426"/>
         <w:rPr>
-          <w:rFonts w:ascii="Arial" w:hAnsi="Arial" w:cs="Arial"/>
-          <w:color w:val="000000"/>
-          <w:sz w:val="18"/>
-          <w:szCs w:val="18"/>
-          <w:shd w:val="clear" w:color="auto" w:fill="F8F8F8"/>
+          <w:b/>
         </w:rPr>
-        <w:t>,</w:t>
-      </w:r>
-      <w:r>
-        <w:t xml:space="preserve"> Google Chrome v43, Mozilla Firefox 59</w:t>
-      </w:r>
-    </w:p>
-    <w:p>
-      <w:pPr>
-        <w:pStyle w:val="ListParagraph"/>
-        <w:numPr>
-          <w:ilvl w:val="0"/>
-          <w:numId w:val="2"/>
-        </w:numPr>
-      </w:pPr>
-      <w:r>
-        <w:t>Pojemność bazy danych do 6 Gb</w:t>
-      </w:r>
-    </w:p>
-    <w:p>
-      <w:pPr>
-        <w:pStyle w:val="ListParagraph"/>
-        <w:numPr>
-          <w:ilvl w:val="0"/>
-          <w:numId w:val="2"/>
-        </w:numPr>
-      </w:pPr>
-      <w:r>
-        <w:t>Interfejs prosty w obsłudze nawet dla osób niezaawansowanych</w:t>
-      </w:r>
-    </w:p>
-    <w:p>
-      <w:pPr>
-        <w:pStyle w:val="ListParagraph"/>
-        <w:numPr>
-          <w:ilvl w:val="0"/>
-          <w:numId w:val="2"/>
-        </w:numPr>
-      </w:pPr>
-      <w:r>
-        <w:t>Aplikacja dostępna</w:t>
-      </w:r>
-      <w:r>
-        <w:t xml:space="preserve"> dla użytkownika</w:t>
-      </w:r>
-      <w:r>
-        <w:t xml:space="preserve"> </w:t>
-      </w:r>
-      <w:r>
-        <w:t>co</w:t>
-      </w:r>
-      <w:r>
-        <w:t xml:space="preserve"> </w:t>
-      </w:r>
-      <w:r>
-        <w:t>najmniej w 99% doby.</w:t>
+      </w:pPr>
+      <w:r>
+        <w:rPr>
+          <w:b/>
+        </w:rPr>
+        <w:lastRenderedPageBreak/>
+        <w:t>Model konceptualny bazy danych:</w:t>
       </w:r>
       <w:bookmarkStart w:id="0" w:name="_GoBack"/>
       <w:bookmarkEnd w:id="0"/>
-    </w:p>
-    <w:p/>
+      <w:r>
+        <w:rPr>
+          <w:b/>
+          <w:noProof/>
+        </w:rPr>
+        <w:drawing>
+          <wp:inline distT="0" distB="0" distL="0" distR="0">
+            <wp:extent cx="6997148" cy="3294643"/>
+            <wp:effectExtent l="0" t="0" r="0" b="1270"/>
+            <wp:docPr id="2" name="Picture 2"/>
+            <wp:cNvGraphicFramePr>
+              <a:graphicFrameLocks xmlns:a="http://schemas.openxmlformats.org/drawingml/2006/main" noChangeAspect="1"/>
+            </wp:cNvGraphicFramePr>
+            <a:graphic xmlns:a="http://schemas.openxmlformats.org/drawingml/2006/main">
+              <a:graphicData uri="http://schemas.openxmlformats.org/drawingml/2006/picture">
+                <pic:pic xmlns:pic="http://schemas.openxmlformats.org/drawingml/2006/picture">
+                  <pic:nvPicPr>
+                    <pic:cNvPr id="0" name="Picture 2"/>
+                    <pic:cNvPicPr>
+                      <a:picLocks noChangeAspect="1" noChangeArrowheads="1"/>
+                    </pic:cNvPicPr>
+                  </pic:nvPicPr>
+                  <pic:blipFill>
+                    <a:blip r:embed="rId5">
+                      <a:extLst>
+                        <a:ext uri="{28A0092B-C50C-407E-A947-70E740481C1C}">
+                          <a14:useLocalDpi xmlns:a14="http://schemas.microsoft.com/office/drawing/2010/main" val="0"/>
+                        </a:ext>
+                      </a:extLst>
+                    </a:blip>
+                    <a:srcRect/>
+                    <a:stretch>
+                      <a:fillRect/>
+                    </a:stretch>
+                  </pic:blipFill>
+                  <pic:spPr bwMode="auto">
+                    <a:xfrm>
+                      <a:off x="0" y="0"/>
+                      <a:ext cx="7026412" cy="3308422"/>
+                    </a:xfrm>
+                    <a:prstGeom prst="rect">
+                      <a:avLst/>
+                    </a:prstGeom>
+                    <a:noFill/>
+                    <a:ln>
+                      <a:noFill/>
+                    </a:ln>
+                  </pic:spPr>
+                </pic:pic>
+              </a:graphicData>
+            </a:graphic>
+          </wp:inline>
+        </w:drawing>
+      </w:r>
+    </w:p>
     <w:sectPr>
       <w:pgSz w:w="11906" w:h="16838"/>
       <w:pgMar w:top="1417" w:right="1417" w:bottom="1417" w:left="1417" w:header="708" w:footer="708" w:gutter="0"/>

</xml_diff>